<commit_message>
Add pdf of report
</commit_message>
<xml_diff>
--- a/Exploratory Data Analysis Contest - CS24B2053.docx
+++ b/Exploratory Data Analysis Contest - CS24B2053.docx
@@ -529,11 +529,10 @@
         <w:rPr>
           <w:noProof/>
         </w:rPr>
-        <w:lastRenderedPageBreak/>
         <w:drawing>
-          <wp:inline distT="0" distB="0" distL="0" distR="0" wp14:anchorId="47C82955" wp14:editId="2FE550AE">
-            <wp:extent cx="5731510" cy="7352030"/>
-            <wp:effectExtent l="0" t="0" r="2540" b="1270"/>
+          <wp:inline distT="0" distB="0" distL="0" distR="0" wp14:anchorId="47C82955" wp14:editId="58BE80EC">
+            <wp:extent cx="3334553" cy="4277360"/>
+            <wp:effectExtent l="0" t="0" r="0" b="8890"/>
             <wp:docPr id="45008414" name="Picture 1"/>
             <wp:cNvGraphicFramePr>
               <a:graphicFrameLocks xmlns:a="http://schemas.openxmlformats.org/drawingml/2006/main" noChangeAspect="1"/>
@@ -554,7 +553,7 @@
                   <pic:spPr>
                     <a:xfrm>
                       <a:off x="0" y="0"/>
-                      <a:ext cx="5731510" cy="7352030"/>
+                      <a:ext cx="3339839" cy="4284141"/>
                     </a:xfrm>
                     <a:prstGeom prst="rect">
                       <a:avLst/>
@@ -576,7 +575,11 @@
         </w:numPr>
       </w:pPr>
       <w:r>
-        <w:t>This bar chart presents various schooling and literacy indicators for different States/UTs, specifically for areas categorized as 'Total'. It displays percentages for children in pre-primary school, literate women and men, and women and men with 10 or more years of schooling.</w:t>
+        <w:t xml:space="preserve">This bar chart presents various schooling and literacy indicators for different States/UTs, specifically for areas categorized as 'Total'. It displays percentages for </w:t>
+      </w:r>
+      <w:r>
+        <w:lastRenderedPageBreak/>
+        <w:t>children in pre-primary school, literate women and men, and women and men with 10 or more years of schooling.</w:t>
       </w:r>
     </w:p>
     <w:p>
@@ -584,7 +587,6 @@
         <w:rPr>
           <w:noProof/>
         </w:rPr>
-        <w:lastRenderedPageBreak/>
         <w:drawing>
           <wp:inline distT="0" distB="0" distL="0" distR="0" wp14:anchorId="3613BAE3" wp14:editId="0046270E">
             <wp:extent cx="5731510" cy="5970270"/>
@@ -701,9 +703,9 @@
           <w:noProof/>
         </w:rPr>
         <w:drawing>
-          <wp:inline distT="0" distB="0" distL="0" distR="0" wp14:anchorId="0C6CE544" wp14:editId="48A409A4">
-            <wp:extent cx="5391150" cy="4352925"/>
-            <wp:effectExtent l="0" t="0" r="0" b="9525"/>
+          <wp:inline distT="0" distB="0" distL="0" distR="0" wp14:anchorId="0C6CE544" wp14:editId="0C98EA48">
+            <wp:extent cx="3303112" cy="2667000"/>
+            <wp:effectExtent l="0" t="0" r="0" b="0"/>
             <wp:docPr id="1958772153" name="Picture 1"/>
             <wp:cNvGraphicFramePr>
               <a:graphicFrameLocks xmlns:a="http://schemas.openxmlformats.org/drawingml/2006/main" noChangeAspect="1"/>
@@ -724,7 +726,7 @@
                   <pic:spPr>
                     <a:xfrm>
                       <a:off x="0" y="0"/>
-                      <a:ext cx="5391150" cy="4352925"/>
+                      <a:ext cx="3308665" cy="2671483"/>
                     </a:xfrm>
                     <a:prstGeom prst="rect">
                       <a:avLst/>
@@ -747,7 +749,6 @@
         </w:numPr>
       </w:pPr>
       <w:r>
-        <w:lastRenderedPageBreak/>
         <w:t xml:space="preserve">This scatter plot displays the correlation between average education/internet exposure and family planning usage, with points </w:t>
       </w:r>
       <w:r>
@@ -765,10 +766,11 @@
         <w:rPr>
           <w:noProof/>
         </w:rPr>
+        <w:lastRenderedPageBreak/>
         <w:drawing>
-          <wp:inline distT="0" distB="0" distL="0" distR="0" wp14:anchorId="0378F86D" wp14:editId="4859986D">
-            <wp:extent cx="5731510" cy="4484370"/>
-            <wp:effectExtent l="0" t="0" r="2540" b="0"/>
+          <wp:inline distT="0" distB="0" distL="0" distR="0" wp14:anchorId="0378F86D" wp14:editId="700E9BC8">
+            <wp:extent cx="4233299" cy="3312160"/>
+            <wp:effectExtent l="0" t="0" r="0" b="2540"/>
             <wp:docPr id="954083181" name="Picture 1"/>
             <wp:cNvGraphicFramePr>
               <a:graphicFrameLocks xmlns:a="http://schemas.openxmlformats.org/drawingml/2006/main" noChangeAspect="1"/>
@@ -789,7 +791,7 @@
                   <pic:spPr>
                     <a:xfrm>
                       <a:off x="0" y="0"/>
-                      <a:ext cx="5731510" cy="4484370"/>
+                      <a:ext cx="4237306" cy="3315295"/>
                     </a:xfrm>
                     <a:prstGeom prst="rect">
                       <a:avLst/>
@@ -822,7 +824,6 @@
         <w:rPr>
           <w:noProof/>
         </w:rPr>
-        <w:lastRenderedPageBreak/>
         <w:drawing>
           <wp:inline distT="0" distB="0" distL="0" distR="0" wp14:anchorId="0BE7D011" wp14:editId="705D7836">
             <wp:extent cx="5731510" cy="4055745"/>
@@ -869,6 +870,7 @@
         </w:numPr>
       </w:pPr>
       <w:r>
+        <w:lastRenderedPageBreak/>
         <w:t>This bar chart shows the overall average mortality rates across various States/UTs in India, specifically for areas categorized as 'Total'. The states are sorted in descending order of their mortality rates, with Uttar Pradesh having the highest and Lakshadweep the lowest.</w:t>
       </w:r>
       <w:r>
@@ -926,7 +928,6 @@
         </w:numPr>
       </w:pPr>
       <w:r>
-        <w:lastRenderedPageBreak/>
         <w:t>These two bar charts display the Overall Children Health Score for various States/UTs, with a higher score indicating better health. The first chart shows scores for Rural Areas, and the second for Urban Areas, both ranging from 50 to 70 on the y-axis for consistent comparison.</w:t>
       </w:r>
       <w:r>
@@ -947,9 +948,9 @@
           <w:noProof/>
         </w:rPr>
         <w:drawing>
-          <wp:inline distT="0" distB="0" distL="0" distR="0" wp14:anchorId="41F29EFB" wp14:editId="3AE0CD5E">
-            <wp:extent cx="5731510" cy="3310890"/>
-            <wp:effectExtent l="0" t="0" r="2540" b="3810"/>
+          <wp:inline distT="0" distB="0" distL="0" distR="0" wp14:anchorId="41F29EFB" wp14:editId="0917CC4F">
+            <wp:extent cx="2844800" cy="1643340"/>
+            <wp:effectExtent l="0" t="0" r="0" b="0"/>
             <wp:docPr id="1814089623" name="Picture 1"/>
             <wp:cNvGraphicFramePr>
               <a:graphicFrameLocks xmlns:a="http://schemas.openxmlformats.org/drawingml/2006/main" noChangeAspect="1"/>
@@ -970,7 +971,7 @@
                   <pic:spPr>
                     <a:xfrm>
                       <a:off x="0" y="0"/>
-                      <a:ext cx="5731510" cy="3310890"/>
+                      <a:ext cx="2855024" cy="1649246"/>
                     </a:xfrm>
                     <a:prstGeom prst="rect">
                       <a:avLst/>
@@ -982,16 +983,14 @@
           </wp:inline>
         </w:drawing>
       </w:r>
-    </w:p>
-    <w:p>
       <w:r>
         <w:rPr>
           <w:noProof/>
         </w:rPr>
         <w:drawing>
-          <wp:inline distT="0" distB="0" distL="0" distR="0" wp14:anchorId="718D34AA" wp14:editId="34147361">
-            <wp:extent cx="5731510" cy="3310890"/>
-            <wp:effectExtent l="0" t="0" r="2540" b="3810"/>
+          <wp:inline distT="0" distB="0" distL="0" distR="0" wp14:anchorId="718D34AA" wp14:editId="1607A62D">
+            <wp:extent cx="2590800" cy="1496613"/>
+            <wp:effectExtent l="0" t="0" r="0" b="8890"/>
             <wp:docPr id="1810712824" name="Picture 1"/>
             <wp:cNvGraphicFramePr>
               <a:graphicFrameLocks xmlns:a="http://schemas.openxmlformats.org/drawingml/2006/main" noChangeAspect="1"/>
@@ -1012,7 +1011,7 @@
                   <pic:spPr>
                     <a:xfrm>
                       <a:off x="0" y="0"/>
-                      <a:ext cx="5731510" cy="3310890"/>
+                      <a:ext cx="2600771" cy="1502373"/>
                     </a:xfrm>
                     <a:prstGeom prst="rect">
                       <a:avLst/>
@@ -1034,11 +1033,7 @@
         </w:numPr>
       </w:pPr>
       <w:r>
-        <w:t xml:space="preserve">This dumbbell plot illustrates the percentage of women (age 15-49 years) whose Body Mass Index (BMI) is below normal (&lt;18.5 kg/m2) across various States/UTs. It </w:t>
-      </w:r>
-      <w:r>
-        <w:lastRenderedPageBreak/>
-        <w:t>visually compares the percentages between Rural and Urban areas for each state, showing which regions have a higher prevalence of underweight women.</w:t>
+        <w:t>This dumbbell plot illustrates the percentage of women (age 15-49 years) whose Body Mass Index (BMI) is below normal (&lt;18.5 kg/m2) across various States/UTs. It visually compares the percentages between Rural and Urban areas for each state, showing which regions have a higher prevalence of underweight women.</w:t>
       </w:r>
     </w:p>
     <w:p>
@@ -1048,9 +1043,9 @@
         </w:rPr>
         <w:lastRenderedPageBreak/>
         <w:drawing>
-          <wp:inline distT="0" distB="0" distL="0" distR="0" wp14:anchorId="54170F8E" wp14:editId="13BC9BD9">
-            <wp:extent cx="3546475" cy="8863330"/>
-            <wp:effectExtent l="0" t="0" r="0" b="0"/>
+          <wp:inline distT="0" distB="0" distL="0" distR="0" wp14:anchorId="54170F8E" wp14:editId="65C1E1F6">
+            <wp:extent cx="2766444" cy="6913880"/>
+            <wp:effectExtent l="0" t="0" r="0" b="1270"/>
             <wp:docPr id="532464479" name="Picture 1"/>
             <wp:cNvGraphicFramePr>
               <a:graphicFrameLocks xmlns:a="http://schemas.openxmlformats.org/drawingml/2006/main" noChangeAspect="1"/>
@@ -1071,7 +1066,7 @@
                   <pic:spPr>
                     <a:xfrm>
                       <a:off x="0" y="0"/>
-                      <a:ext cx="3546475" cy="8863330"/>
+                      <a:ext cx="2771415" cy="6926303"/>
                     </a:xfrm>
                     <a:prstGeom prst="rect">
                       <a:avLst/>
@@ -1093,7 +1088,6 @@
         </w:numPr>
       </w:pPr>
       <w:r>
-        <w:lastRenderedPageBreak/>
         <w:t>This dumbbell plot visualizes the percentage of men (age 15-49 years) whose Body Mass Index (BMI) is below normal (&lt;18.5 kg/m2) across various States/UTs. It compares the percentages between Rural and Urban areas for each state, highlighting regional differences in the prevalence of underweight men.</w:t>
       </w:r>
     </w:p>
@@ -1104,9 +1098,9 @@
         </w:rPr>
         <w:lastRenderedPageBreak/>
         <w:drawing>
-          <wp:inline distT="0" distB="0" distL="0" distR="0" wp14:anchorId="3A8CA640" wp14:editId="40D2AD2E">
-            <wp:extent cx="3470910" cy="8863330"/>
-            <wp:effectExtent l="0" t="0" r="0" b="0"/>
+          <wp:inline distT="0" distB="0" distL="0" distR="0" wp14:anchorId="3A8CA640" wp14:editId="04D65D6F">
+            <wp:extent cx="2701531" cy="6898640"/>
+            <wp:effectExtent l="0" t="0" r="3810" b="0"/>
             <wp:docPr id="962239230" name="Picture 1"/>
             <wp:cNvGraphicFramePr>
               <a:graphicFrameLocks xmlns:a="http://schemas.openxmlformats.org/drawingml/2006/main" noChangeAspect="1"/>
@@ -1127,7 +1121,7 @@
                   <pic:spPr>
                     <a:xfrm>
                       <a:off x="0" y="0"/>
-                      <a:ext cx="3470910" cy="8863330"/>
+                      <a:ext cx="2707182" cy="6913069"/>
                     </a:xfrm>
                     <a:prstGeom prst="rect">
                       <a:avLst/>
@@ -1149,7 +1143,6 @@
         </w:numPr>
       </w:pPr>
       <w:r>
-        <w:lastRenderedPageBreak/>
         <w:t>This grouped bar chart displays the Overall Female Health Scores for various States/UTs, separating the data to compare scores between Rural and Urban areas. A higher score indicates better health, allowing viewers to assess regional disparities.</w:t>
       </w:r>
       <w:r>
@@ -1161,6 +1154,7 @@
         <w:rPr>
           <w:noProof/>
         </w:rPr>
+        <w:lastRenderedPageBreak/>
         <w:drawing>
           <wp:inline distT="0" distB="0" distL="0" distR="0" wp14:anchorId="13F3D2A0" wp14:editId="56062120">
             <wp:extent cx="5731510" cy="3333750"/>
@@ -1218,7 +1212,6 @@
         <w:rPr>
           <w:noProof/>
         </w:rPr>
-        <w:lastRenderedPageBreak/>
         <w:drawing>
           <wp:inline distT="0" distB="0" distL="0" distR="0" wp14:anchorId="3DFB8C85" wp14:editId="10306387">
             <wp:extent cx="5731510" cy="3333750"/>
@@ -1265,7 +1258,11 @@
         </w:numPr>
       </w:pPr>
       <w:r>
-        <w:t>This box plot visually summarizes the overall distribution of Women's Empowerment &amp; Safety Scores for Rural versus Urban areas. It allows for a comparison of their median scores, interquartile ranges, and overall spread, indicating which area generally has higher or lower empowerment and safety.</w:t>
+        <w:t xml:space="preserve">This box plot visually summarizes the overall distribution of Women's Empowerment &amp; Safety Scores for Rural versus Urban areas. It allows for a comparison of their median scores, interquartile ranges, and overall spread, indicating which area </w:t>
+      </w:r>
+      <w:r>
+        <w:lastRenderedPageBreak/>
+        <w:t>generally has higher or lower empowerment and safety.</w:t>
       </w:r>
       <w:r>
         <w:t xml:space="preserve"> Women empowerment is higher in urban areas, which is expected, since there is higher level of education in urban areas.</w:t>
@@ -1276,7 +1273,6 @@
         <w:rPr>
           <w:noProof/>
         </w:rPr>
-        <w:lastRenderedPageBreak/>
         <w:drawing>
           <wp:inline distT="0" distB="0" distL="0" distR="0" wp14:anchorId="68800FBE" wp14:editId="3F58A3F4">
             <wp:extent cx="5731510" cy="4269105"/>
@@ -1314,6 +1310,17 @@
         </w:drawing>
       </w:r>
     </w:p>
+    <w:p/>
+    <w:p/>
+    <w:p/>
+    <w:p/>
+    <w:p/>
+    <w:p/>
+    <w:p/>
+    <w:p/>
+    <w:p/>
+    <w:p/>
+    <w:p/>
     <w:p>
       <w:pPr>
         <w:pStyle w:val="ListParagraph"/>
@@ -1323,6 +1330,7 @@
         </w:numPr>
       </w:pPr>
       <w:r>
+        <w:lastRenderedPageBreak/>
         <w:t>This chart displays the Overall Women's Empowerment &amp; Safety Score for each State, using mirror bar plots to visually compare the scores between Rural and Urban areas. A longer bar (higher score) indicates better empowerment and safety, allowing for clear state-by-state and area-type comparisons.</w:t>
       </w:r>
     </w:p>
@@ -1331,10 +1339,9 @@
         <w:rPr>
           <w:noProof/>
         </w:rPr>
-        <w:lastRenderedPageBreak/>
         <w:drawing>
-          <wp:inline distT="0" distB="0" distL="0" distR="0" wp14:anchorId="5F9F5EB0" wp14:editId="00006D91">
-            <wp:extent cx="4076700" cy="8863330"/>
+          <wp:inline distT="0" distB="0" distL="0" distR="0" wp14:anchorId="5F9F5EB0" wp14:editId="36D640D2">
+            <wp:extent cx="3112288" cy="6766560"/>
             <wp:effectExtent l="0" t="0" r="0" b="0"/>
             <wp:docPr id="1624219885" name="Picture 1"/>
             <wp:cNvGraphicFramePr>
@@ -1356,7 +1363,7 @@
                   <pic:spPr>
                     <a:xfrm>
                       <a:off x="0" y="0"/>
-                      <a:ext cx="4076700" cy="8863330"/>
+                      <a:ext cx="3116292" cy="6775266"/>
                     </a:xfrm>
                     <a:prstGeom prst="rect">
                       <a:avLst/>
@@ -1378,14 +1385,17 @@
         </w:numPr>
       </w:pPr>
       <w:r>
+        <w:t>This violin plot facet grid illustrates the distribution of tobacco and alcohol consumption percentages, separated by gender (Men vs. Women) and further divided into Rural and Urban areas. Each "violin" shows the density of consumption rates, with a lower percentage being a better outcome across all categories.</w:t>
+      </w:r>
+      <w:r>
+        <w:t xml:space="preserve"> Here</w:t>
+      </w:r>
+      <w:r>
+        <w:t xml:space="preserve">, as </w:t>
+      </w:r>
+      <w:r>
         <w:lastRenderedPageBreak/>
-        <w:t>This violin plot facet grid illustrates the distribution of tobacco and alcohol consumption percentages, separated by gender (Men vs. Women) and further divided into Rural and Urban areas. Each "violin" shows the density of consumption rates, with a lower percentage being a better outcome across all categories.</w:t>
-      </w:r>
-      <w:r>
-        <w:t xml:space="preserve"> Here</w:t>
-      </w:r>
-      <w:r>
-        <w:t>, as expected males consume a higher amount of tobacco and alcohol. Rural regions seem like they consume more of these products compared to urban regions, which also tells us about the lack of awareness in rural areas.</w:t>
+        <w:t>expected males consume a higher amount of tobacco and alcohol. Rural regions seem like they consume more of these products compared to urban regions, which also tells us about the lack of awareness in rural areas.</w:t>
       </w:r>
     </w:p>
     <w:p>
@@ -1446,15 +1456,17 @@
       </w:r>
     </w:p>
     <w:p>
+      <w:pPr>
+        <w:jc w:val="center"/>
+      </w:pPr>
       <w:r>
         <w:rPr>
           <w:noProof/>
         </w:rPr>
-        <w:lastRenderedPageBreak/>
         <w:drawing>
-          <wp:inline distT="0" distB="0" distL="0" distR="0" wp14:anchorId="49A5072B" wp14:editId="583B483B">
-            <wp:extent cx="5731510" cy="4332605"/>
-            <wp:effectExtent l="0" t="0" r="2540" b="0"/>
+          <wp:inline distT="0" distB="0" distL="0" distR="0" wp14:anchorId="49A5072B" wp14:editId="40D60BA3">
+            <wp:extent cx="3420113" cy="2585357"/>
+            <wp:effectExtent l="0" t="0" r="8890" b="5715"/>
             <wp:docPr id="287638367" name="Picture 1"/>
             <wp:cNvGraphicFramePr>
               <a:graphicFrameLocks xmlns:a="http://schemas.openxmlformats.org/drawingml/2006/main" noChangeAspect="1"/>
@@ -1475,7 +1487,7 @@
                   <pic:spPr>
                     <a:xfrm>
                       <a:off x="0" y="0"/>
-                      <a:ext cx="5731510" cy="4332605"/>
+                      <a:ext cx="3423828" cy="2588165"/>
                     </a:xfrm>
                     <a:prstGeom prst="rect">
                       <a:avLst/>
@@ -1500,37 +1512,22 @@
         <w:t>This scatter plot displays the correlation between average education levels and the mean mortality rate, showing separate trends with regression lines for Rural and Urban areas. It helps visualize how education influences mortality differently across these two geographical settings.</w:t>
       </w:r>
       <w:r>
-        <w:t xml:space="preserve"> </w:t>
-      </w:r>
-      <w:r>
-        <w:t xml:space="preserve">The regression lines </w:t>
-      </w:r>
-      <w:r>
-        <w:t>show</w:t>
-      </w:r>
-      <w:r>
-        <w:t xml:space="preserve"> us a </w:t>
-      </w:r>
-      <w:r>
-        <w:t>negative</w:t>
-      </w:r>
-      <w:r>
-        <w:t xml:space="preserve"> correlation for both urban and rural.</w:t>
-      </w:r>
-      <w:r>
-        <w:t xml:space="preserve"> This is also very good since the higher the education, the lower the mortality rate. </w:t>
-      </w:r>
-    </w:p>
-    <w:p>
+        <w:t xml:space="preserve"> The regression lines show us a negative correlation for both urban and rural. This is also very good since the higher the education, the lower the mortality rate. </w:t>
+      </w:r>
+    </w:p>
+    <w:p>
+      <w:pPr>
+        <w:jc w:val="center"/>
+      </w:pPr>
       <w:r>
         <w:rPr>
           <w:noProof/>
         </w:rPr>
         <w:lastRenderedPageBreak/>
         <w:drawing>
-          <wp:inline distT="0" distB="0" distL="0" distR="0" wp14:anchorId="020189A7" wp14:editId="20809225">
-            <wp:extent cx="5731510" cy="4321810"/>
-            <wp:effectExtent l="0" t="0" r="2540" b="2540"/>
+          <wp:inline distT="0" distB="0" distL="0" distR="0" wp14:anchorId="020189A7" wp14:editId="4CA8221B">
+            <wp:extent cx="3948368" cy="2977243"/>
+            <wp:effectExtent l="0" t="0" r="0" b="0"/>
             <wp:docPr id="95167592" name="Picture 1"/>
             <wp:cNvGraphicFramePr>
               <a:graphicFrameLocks xmlns:a="http://schemas.openxmlformats.org/drawingml/2006/main" noChangeAspect="1"/>
@@ -1551,7 +1548,7 @@
                   <pic:spPr>
                     <a:xfrm>
                       <a:off x="0" y="0"/>
-                      <a:ext cx="5731510" cy="4321810"/>
+                      <a:ext cx="3949992" cy="2978468"/>
                     </a:xfrm>
                     <a:prstGeom prst="rect">
                       <a:avLst/>
@@ -1571,13 +1568,10 @@
           <w:ilvl w:val="0"/>
           <w:numId w:val="3"/>
         </w:numPr>
-      </w:pPr>
-      <w:r>
-        <w:t xml:space="preserve">This scatter plot illustrates the correlation between average education level and total fertility rate, with separate regression lines for Rural and Urban areas. It shows a negative relationship, suggesting that as education levels increase, the fertility rate </w:t>
-      </w:r>
-      <w:r>
-        <w:lastRenderedPageBreak/>
-        <w:t>tends to decrease, with a more pronounced effect in rural are</w:t>
+        <w:jc w:val="center"/>
+      </w:pPr>
+      <w:r>
+        <w:t>This scatter plot illustrates the correlation between average education level and total fertility rate, with separate regression lines for Rural and Urban areas. It shows a negative relationship, suggesting that as education levels increase, the fertility rate tends to decrease, with a more pronounced effect in rural are</w:t>
       </w:r>
       <w:r>
         <w:t>as.</w:t>
@@ -1587,9 +1581,9 @@
           <w:noProof/>
         </w:rPr>
         <w:drawing>
-          <wp:inline distT="0" distB="0" distL="0" distR="0" wp14:anchorId="11245E74" wp14:editId="1D67168B">
-            <wp:extent cx="5731510" cy="4223385"/>
-            <wp:effectExtent l="0" t="0" r="2540" b="5715"/>
+          <wp:inline distT="0" distB="0" distL="0" distR="0" wp14:anchorId="11245E74" wp14:editId="4585AD58">
+            <wp:extent cx="3456214" cy="2546785"/>
+            <wp:effectExtent l="0" t="0" r="0" b="6350"/>
             <wp:docPr id="355603485" name="Picture 1"/>
             <wp:cNvGraphicFramePr>
               <a:graphicFrameLocks xmlns:a="http://schemas.openxmlformats.org/drawingml/2006/main" noChangeAspect="1"/>
@@ -1610,7 +1604,7 @@
                   <pic:spPr>
                     <a:xfrm>
                       <a:off x="0" y="0"/>
-                      <a:ext cx="5731510" cy="4223385"/>
+                      <a:ext cx="3464749" cy="2553074"/>
                     </a:xfrm>
                     <a:prstGeom prst="rect">
                       <a:avLst/>
@@ -2578,6 +2572,7 @@
   <w:style w:type="character" w:default="1" w:styleId="DefaultParagraphFont">
     <w:name w:val="Default Paragraph Font"/>
     <w:uiPriority w:val="1"/>
+    <w:semiHidden/>
     <w:unhideWhenUsed/>
   </w:style>
   <w:style w:type="table" w:default="1" w:styleId="TableNormal">

</xml_diff>